<commit_message>
how to complete the todomvc
</commit_message>
<xml_diff>
--- a/代码问题.docx
+++ b/代码问题.docx
@@ -417,8 +417,995 @@
       <w:r>
         <w:t xml:space="preserve">            },</w:t>
       </w:r>
+    </w:p>
+    <w:p>
+      <w:pPr>
+        <w:widowControl/>
+        <w:autoSpaceDE w:val="0"/>
+        <w:autoSpaceDN w:val="0"/>
+        <w:adjustRightInd w:val="0"/>
+        <w:jc w:val="left"/>
+        <w:rPr>
+          <w:rFonts w:ascii="Times" w:eastAsia="Songti SC Regular" w:hAnsi="Times" w:cs="Times"/>
+          <w:kern w:val="0"/>
+        </w:rPr>
+      </w:pPr>
+      <w:r>
+        <w:rPr>
+          <w:rFonts w:ascii="Songti SC Regular" w:eastAsia="Songti SC Regular" w:cs="Songti SC Regular" w:hint="eastAsia"/>
+          <w:kern w:val="0"/>
+        </w:rPr>
+        <w:t>命令行下维护数据库</w:t>
+      </w:r>
+    </w:p>
+    <w:p>
+      <w:pPr>
+        <w:widowControl/>
+        <w:autoSpaceDE w:val="0"/>
+        <w:autoSpaceDN w:val="0"/>
+        <w:adjustRightInd w:val="0"/>
+        <w:jc w:val="left"/>
+        <w:rPr>
+          <w:rFonts w:ascii="Times" w:eastAsia="Songti SC Regular" w:hAnsi="Times" w:cs="Times"/>
+          <w:kern w:val="0"/>
+        </w:rPr>
+      </w:pPr>
+      <w:proofErr w:type="spellStart"/>
+      <w:r>
+        <w:rPr>
+          <w:rFonts w:ascii="Times" w:eastAsia="Songti SC Regular" w:hAnsi="Times" w:cs="Times"/>
+          <w:kern w:val="0"/>
+        </w:rPr>
+        <w:t>jqueryui</w:t>
+      </w:r>
+      <w:proofErr w:type="spellEnd"/>
+      <w:r>
+        <w:rPr>
+          <w:rFonts w:ascii="Songti SC Regular" w:eastAsia="Songti SC Regular" w:hAnsi="Times" w:cs="Songti SC Regular" w:hint="eastAsia"/>
+          <w:kern w:val="0"/>
+        </w:rPr>
+        <w:t>文件</w:t>
+      </w:r>
+    </w:p>
+    <w:p>
+      <w:pPr>
+        <w:widowControl/>
+        <w:autoSpaceDE w:val="0"/>
+        <w:autoSpaceDN w:val="0"/>
+        <w:adjustRightInd w:val="0"/>
+        <w:jc w:val="left"/>
+        <w:rPr>
+          <w:rFonts w:ascii="Times" w:eastAsia="Songti SC Regular" w:hAnsi="Times" w:cs="Times"/>
+          <w:kern w:val="0"/>
+        </w:rPr>
+      </w:pPr>
+      <w:r>
+        <w:rPr>
+          <w:rFonts w:ascii="Songti SC Regular" w:eastAsia="Songti SC Regular" w:hAnsi="Times" w:cs="Songti SC Regular" w:hint="eastAsia"/>
+          <w:kern w:val="0"/>
+        </w:rPr>
+        <w:t>下载最新版本的</w:t>
+      </w:r>
+      <w:proofErr w:type="spellStart"/>
+      <w:r>
+        <w:rPr>
+          <w:rFonts w:ascii="Times" w:eastAsia="Songti SC Regular" w:hAnsi="Times" w:cs="Times"/>
+          <w:kern w:val="0"/>
+        </w:rPr>
+        <w:t>skpye</w:t>
+      </w:r>
+      <w:proofErr w:type="spellEnd"/>
+      <w:r>
+        <w:rPr>
+          <w:rFonts w:ascii="Times" w:eastAsia="Songti SC Regular" w:hAnsi="Times" w:cs="Times"/>
+          <w:kern w:val="0"/>
+        </w:rPr>
+        <w:t xml:space="preserve"> for ubuntu13.10</w:t>
+      </w:r>
+    </w:p>
+    <w:p>
+      <w:pPr>
+        <w:widowControl/>
+        <w:autoSpaceDE w:val="0"/>
+        <w:autoSpaceDN w:val="0"/>
+        <w:adjustRightInd w:val="0"/>
+        <w:jc w:val="left"/>
+        <w:rPr>
+          <w:rFonts w:ascii="Times" w:eastAsia="Songti SC Regular" w:hAnsi="Times" w:cs="Times"/>
+          <w:kern w:val="0"/>
+        </w:rPr>
+      </w:pPr>
+      <w:proofErr w:type="spellStart"/>
+      <w:r>
+        <w:rPr>
+          <w:rFonts w:ascii="Times" w:eastAsia="Songti SC Regular" w:hAnsi="Times" w:cs="Times"/>
+          <w:kern w:val="0"/>
+        </w:rPr>
+        <w:t>phpstorm</w:t>
+      </w:r>
+      <w:proofErr w:type="spellEnd"/>
+      <w:r>
+        <w:rPr>
+          <w:rFonts w:ascii="Songti SC Regular" w:eastAsia="Songti SC Regular" w:hAnsi="Times" w:cs="Songti SC Regular" w:hint="eastAsia"/>
+          <w:kern w:val="0"/>
+        </w:rPr>
+        <w:t>的编码格式</w:t>
+      </w:r>
+    </w:p>
+    <w:p>
+      <w:pPr>
+        <w:widowControl/>
+        <w:autoSpaceDE w:val="0"/>
+        <w:autoSpaceDN w:val="0"/>
+        <w:adjustRightInd w:val="0"/>
+        <w:jc w:val="left"/>
+        <w:rPr>
+          <w:rFonts w:ascii="Times" w:eastAsia="Songti SC Regular" w:hAnsi="Times" w:cs="Times"/>
+          <w:kern w:val="0"/>
+        </w:rPr>
+      </w:pPr>
+      <w:proofErr w:type="gramStart"/>
+      <w:r>
+        <w:rPr>
+          <w:rFonts w:ascii="Times" w:eastAsia="Songti SC Regular" w:hAnsi="Times" w:cs="Times"/>
+          <w:kern w:val="0"/>
+        </w:rPr>
+        <w:t>controller</w:t>
+      </w:r>
+      <w:proofErr w:type="gramEnd"/>
+      <w:r>
+        <w:rPr>
+          <w:rFonts w:ascii="Times" w:eastAsia="Songti SC Regular" w:hAnsi="Times" w:cs="Times"/>
+          <w:kern w:val="0"/>
+        </w:rPr>
+        <w:t xml:space="preserve"> -&gt; view</w:t>
+      </w:r>
+    </w:p>
+    <w:p>
+      <w:pPr>
+        <w:widowControl/>
+        <w:autoSpaceDE w:val="0"/>
+        <w:autoSpaceDN w:val="0"/>
+        <w:adjustRightInd w:val="0"/>
+        <w:jc w:val="left"/>
+        <w:rPr>
+          <w:rFonts w:ascii="Times" w:eastAsia="Songti SC Regular" w:hAnsi="Times" w:cs="Times"/>
+          <w:kern w:val="0"/>
+        </w:rPr>
+      </w:pPr>
+      <w:proofErr w:type="spellStart"/>
+      <w:proofErr w:type="gramStart"/>
+      <w:r>
+        <w:rPr>
+          <w:rFonts w:ascii="Times" w:eastAsia="Songti SC Regular" w:hAnsi="Times" w:cs="Times"/>
+          <w:kern w:val="0"/>
+        </w:rPr>
+        <w:t>getTime</w:t>
+      </w:r>
+      <w:proofErr w:type="spellEnd"/>
+      <w:proofErr w:type="gramEnd"/>
+    </w:p>
+    <w:p>
+      <w:pPr>
+        <w:widowControl/>
+        <w:autoSpaceDE w:val="0"/>
+        <w:autoSpaceDN w:val="0"/>
+        <w:adjustRightInd w:val="0"/>
+        <w:jc w:val="left"/>
+        <w:rPr>
+          <w:rFonts w:ascii="Times" w:eastAsia="Songti SC Regular" w:hAnsi="Times" w:cs="Times"/>
+          <w:kern w:val="0"/>
+        </w:rPr>
+      </w:pPr>
+      <w:proofErr w:type="spellStart"/>
+      <w:proofErr w:type="gramStart"/>
+      <w:r>
+        <w:rPr>
+          <w:rFonts w:ascii="Times" w:eastAsia="Songti SC Regular" w:hAnsi="Times" w:cs="Times"/>
+          <w:kern w:val="0"/>
+        </w:rPr>
+        <w:t>getTimeZoneOffset</w:t>
+      </w:r>
+      <w:proofErr w:type="spellEnd"/>
+      <w:proofErr w:type="gramEnd"/>
+      <w:r>
+        <w:rPr>
+          <w:rFonts w:ascii="Times" w:eastAsia="Songti SC Regular" w:hAnsi="Times" w:cs="Times"/>
+          <w:kern w:val="0"/>
+        </w:rPr>
+        <w:t>()</w:t>
+      </w:r>
+    </w:p>
+    <w:p>
+      <w:pPr>
+        <w:widowControl/>
+        <w:autoSpaceDE w:val="0"/>
+        <w:autoSpaceDN w:val="0"/>
+        <w:adjustRightInd w:val="0"/>
+        <w:jc w:val="left"/>
+        <w:rPr>
+          <w:rFonts w:ascii="Times" w:eastAsia="Songti SC Regular" w:hAnsi="Times" w:cs="Times"/>
+          <w:kern w:val="0"/>
+        </w:rPr>
+      </w:pPr>
+      <w:proofErr w:type="spellStart"/>
+      <w:r>
+        <w:rPr>
+          <w:rFonts w:ascii="Times" w:eastAsia="Songti SC Regular" w:hAnsi="Times" w:cs="Times"/>
+          <w:kern w:val="0"/>
+        </w:rPr>
+        <w:t>phpstorm</w:t>
+      </w:r>
+      <w:proofErr w:type="spellEnd"/>
+      <w:r>
+        <w:rPr>
+          <w:rFonts w:ascii="Songti SC Regular" w:eastAsia="Songti SC Regular" w:hAnsi="Times" w:cs="Songti SC Regular" w:hint="eastAsia"/>
+          <w:kern w:val="0"/>
+        </w:rPr>
+        <w:t>的只读属性，用</w:t>
+      </w:r>
+      <w:r>
+        <w:rPr>
+          <w:rFonts w:ascii="Times" w:eastAsia="Songti SC Regular" w:hAnsi="Times" w:cs="Times"/>
+          <w:kern w:val="0"/>
+        </w:rPr>
+        <w:t>chow</w:t>
+      </w:r>
+      <w:r>
+        <w:rPr>
+          <w:rFonts w:ascii="Songti SC Regular" w:eastAsia="Songti SC Regular" w:hAnsi="Times" w:cs="Songti SC Regular" w:hint="eastAsia"/>
+          <w:kern w:val="0"/>
+        </w:rPr>
+        <w:t>命令解锁</w:t>
+      </w:r>
+    </w:p>
+    <w:p>
+      <w:pPr>
+        <w:widowControl/>
+        <w:autoSpaceDE w:val="0"/>
+        <w:autoSpaceDN w:val="0"/>
+        <w:adjustRightInd w:val="0"/>
+        <w:jc w:val="left"/>
+        <w:rPr>
+          <w:rFonts w:ascii="Times" w:eastAsia="Songti SC Regular" w:hAnsi="Times" w:cs="Times"/>
+          <w:kern w:val="0"/>
+        </w:rPr>
+      </w:pPr>
+      <w:r>
+        <w:rPr>
+          <w:rFonts w:ascii="Songti SC Regular" w:eastAsia="Songti SC Regular" w:hAnsi="Times" w:cs="Songti SC Regular" w:hint="eastAsia"/>
+          <w:kern w:val="0"/>
+        </w:rPr>
+        <w:t>升级数据库：</w:t>
+      </w:r>
+    </w:p>
+    <w:p>
+      <w:pPr>
+        <w:widowControl/>
+        <w:autoSpaceDE w:val="0"/>
+        <w:autoSpaceDN w:val="0"/>
+        <w:adjustRightInd w:val="0"/>
+        <w:jc w:val="left"/>
+        <w:rPr>
+          <w:rFonts w:ascii="Times" w:eastAsia="Songti SC Regular" w:hAnsi="Times" w:cs="Times"/>
+          <w:kern w:val="0"/>
+        </w:rPr>
+      </w:pPr>
+    </w:p>
+    <w:p>
+      <w:pPr>
+        <w:widowControl/>
+        <w:autoSpaceDE w:val="0"/>
+        <w:autoSpaceDN w:val="0"/>
+        <w:adjustRightInd w:val="0"/>
+        <w:jc w:val="left"/>
+        <w:rPr>
+          <w:rFonts w:ascii="Times" w:eastAsia="Songti SC Regular" w:hAnsi="Times" w:cs="Times"/>
+          <w:kern w:val="0"/>
+        </w:rPr>
+      </w:pPr>
+      <w:proofErr w:type="spellStart"/>
+      <w:r>
+        <w:rPr>
+          <w:rFonts w:ascii="Times" w:eastAsia="Songti SC Regular" w:hAnsi="Times" w:cs="Times"/>
+          <w:kern w:val="0"/>
+        </w:rPr>
+        <w:t>ajax</w:t>
+      </w:r>
+      <w:proofErr w:type="spellEnd"/>
+      <w:r>
+        <w:rPr>
+          <w:rFonts w:ascii="Songti SC Regular" w:eastAsia="Songti SC Regular" w:hAnsi="Times" w:cs="Songti SC Regular" w:hint="eastAsia"/>
+          <w:kern w:val="0"/>
+        </w:rPr>
+        <w:t>的</w:t>
+      </w:r>
+      <w:r>
+        <w:rPr>
+          <w:rFonts w:ascii="Times" w:eastAsia="Songti SC Regular" w:hAnsi="Times" w:cs="Times"/>
+          <w:kern w:val="0"/>
+        </w:rPr>
+        <w:t>error</w:t>
+      </w:r>
+      <w:r>
+        <w:rPr>
+          <w:rFonts w:ascii="Songti SC Regular" w:eastAsia="Songti SC Regular" w:hAnsi="Times" w:cs="Songti SC Regular" w:hint="eastAsia"/>
+          <w:kern w:val="0"/>
+        </w:rPr>
+        <w:t>方法</w:t>
+      </w:r>
+    </w:p>
+    <w:p>
+      <w:pPr>
+        <w:widowControl/>
+        <w:autoSpaceDE w:val="0"/>
+        <w:autoSpaceDN w:val="0"/>
+        <w:adjustRightInd w:val="0"/>
+        <w:jc w:val="left"/>
+        <w:rPr>
+          <w:rFonts w:ascii="Times" w:eastAsia="Songti SC Regular" w:hAnsi="Times" w:cs="Times"/>
+          <w:kern w:val="0"/>
+        </w:rPr>
+      </w:pPr>
+      <w:r>
+        <w:rPr>
+          <w:rFonts w:ascii="Times" w:eastAsia="Songti SC Regular" w:hAnsi="Times" w:cs="Times"/>
+          <w:kern w:val="0"/>
+        </w:rPr>
+        <w:t xml:space="preserve">pull request </w:t>
+      </w:r>
+      <w:r>
+        <w:rPr>
+          <w:rFonts w:ascii="Songti SC Regular" w:eastAsia="Songti SC Regular" w:hAnsi="Times" w:cs="Songti SC Regular" w:hint="eastAsia"/>
+          <w:kern w:val="0"/>
+        </w:rPr>
+        <w:t>功能分开，需要写实现的思路</w:t>
+      </w:r>
+    </w:p>
+    <w:p>
+      <w:pPr>
+        <w:widowControl/>
+        <w:autoSpaceDE w:val="0"/>
+        <w:autoSpaceDN w:val="0"/>
+        <w:adjustRightInd w:val="0"/>
+        <w:jc w:val="left"/>
+        <w:rPr>
+          <w:rFonts w:ascii="Times" w:eastAsia="Songti SC Regular" w:hAnsi="Times" w:cs="Times"/>
+          <w:kern w:val="0"/>
+        </w:rPr>
+      </w:pPr>
+      <w:r>
+        <w:rPr>
+          <w:rFonts w:ascii="Songti SC Regular" w:eastAsia="Songti SC Regular" w:hAnsi="Times" w:cs="Songti SC Regular" w:hint="eastAsia"/>
+          <w:kern w:val="0"/>
+        </w:rPr>
+        <w:t>数据库重定向到</w:t>
+      </w:r>
+      <w:proofErr w:type="spellStart"/>
+      <w:r>
+        <w:rPr>
+          <w:rFonts w:ascii="Times" w:eastAsia="Songti SC Regular" w:hAnsi="Times" w:cs="Times"/>
+          <w:kern w:val="0"/>
+        </w:rPr>
+        <w:t>sql</w:t>
+      </w:r>
+      <w:proofErr w:type="spellEnd"/>
+      <w:r>
+        <w:rPr>
+          <w:rFonts w:ascii="Songti SC Regular" w:eastAsia="Songti SC Regular" w:hAnsi="Times" w:cs="Songti SC Regular" w:hint="eastAsia"/>
+          <w:kern w:val="0"/>
+        </w:rPr>
+        <w:t>文件</w:t>
+      </w:r>
+    </w:p>
+    <w:p>
+      <w:pPr>
+        <w:widowControl/>
+        <w:autoSpaceDE w:val="0"/>
+        <w:autoSpaceDN w:val="0"/>
+        <w:adjustRightInd w:val="0"/>
+        <w:jc w:val="left"/>
+        <w:rPr>
+          <w:rFonts w:ascii="Times" w:eastAsia="Songti SC Regular" w:hAnsi="Times" w:cs="Times"/>
+          <w:kern w:val="0"/>
+        </w:rPr>
+      </w:pPr>
+      <w:proofErr w:type="spellStart"/>
+      <w:r>
+        <w:rPr>
+          <w:rFonts w:ascii="Times" w:eastAsia="Songti SC Regular" w:hAnsi="Times" w:cs="Times"/>
+          <w:kern w:val="0"/>
+        </w:rPr>
+        <w:t>mysql</w:t>
+      </w:r>
+      <w:proofErr w:type="spellEnd"/>
+      <w:r>
+        <w:rPr>
+          <w:rFonts w:ascii="Times" w:eastAsia="Songti SC Regular" w:hAnsi="Times" w:cs="Times"/>
+          <w:kern w:val="0"/>
+        </w:rPr>
+        <w:t xml:space="preserve"> -</w:t>
+      </w:r>
+      <w:proofErr w:type="spellStart"/>
+      <w:r>
+        <w:rPr>
+          <w:rFonts w:ascii="Times" w:eastAsia="Songti SC Regular" w:hAnsi="Times" w:cs="Times"/>
+          <w:kern w:val="0"/>
+        </w:rPr>
+        <w:t>uroot</w:t>
+      </w:r>
+      <w:proofErr w:type="spellEnd"/>
+      <w:r>
+        <w:rPr>
+          <w:rFonts w:ascii="Times" w:eastAsia="Songti SC Regular" w:hAnsi="Times" w:cs="Times"/>
+          <w:kern w:val="0"/>
+        </w:rPr>
+        <w:t xml:space="preserve"> :</w:t>
+      </w:r>
+      <w:r>
+        <w:rPr>
+          <w:rFonts w:ascii="Songti SC Regular" w:eastAsia="Songti SC Regular" w:hAnsi="Times" w:cs="Songti SC Regular" w:hint="eastAsia"/>
+          <w:kern w:val="0"/>
+        </w:rPr>
+        <w:t>以管理员身份进入数据库</w:t>
+      </w:r>
+    </w:p>
+    <w:p>
+      <w:pPr>
+        <w:widowControl/>
+        <w:autoSpaceDE w:val="0"/>
+        <w:autoSpaceDN w:val="0"/>
+        <w:adjustRightInd w:val="0"/>
+        <w:jc w:val="left"/>
+        <w:rPr>
+          <w:rFonts w:ascii="Times" w:eastAsia="Songti SC Regular" w:hAnsi="Times" w:cs="Times"/>
+          <w:kern w:val="0"/>
+        </w:rPr>
+      </w:pPr>
+      <w:proofErr w:type="spellStart"/>
+      <w:proofErr w:type="gramStart"/>
+      <w:r>
+        <w:rPr>
+          <w:rFonts w:ascii="Times" w:eastAsia="Songti SC Regular" w:hAnsi="Times" w:cs="Times"/>
+          <w:kern w:val="0"/>
+        </w:rPr>
+        <w:lastRenderedPageBreak/>
+        <w:t>mysql</w:t>
+      </w:r>
+      <w:proofErr w:type="spellEnd"/>
+      <w:proofErr w:type="gramEnd"/>
+      <w:r>
+        <w:rPr>
+          <w:rFonts w:ascii="Times" w:eastAsia="Songti SC Regular" w:hAnsi="Times" w:cs="Times"/>
+          <w:kern w:val="0"/>
+        </w:rPr>
+        <w:t xml:space="preserve"> -</w:t>
+      </w:r>
+      <w:proofErr w:type="spellStart"/>
+      <w:r>
+        <w:rPr>
+          <w:rFonts w:ascii="Times" w:eastAsia="Songti SC Regular" w:hAnsi="Times" w:cs="Times"/>
+          <w:kern w:val="0"/>
+        </w:rPr>
+        <w:t>uroot</w:t>
+      </w:r>
+      <w:proofErr w:type="spellEnd"/>
+      <w:r>
+        <w:rPr>
+          <w:rFonts w:ascii="Times" w:eastAsia="Songti SC Regular" w:hAnsi="Times" w:cs="Times"/>
+          <w:kern w:val="0"/>
+        </w:rPr>
+        <w:t xml:space="preserve"> </w:t>
+      </w:r>
+      <w:proofErr w:type="spellStart"/>
+      <w:r>
+        <w:rPr>
+          <w:rFonts w:ascii="Times" w:eastAsia="Songti SC Regular" w:hAnsi="Times" w:cs="Times"/>
+          <w:kern w:val="0"/>
+        </w:rPr>
+        <w:t>ecsite</w:t>
+      </w:r>
+      <w:proofErr w:type="spellEnd"/>
+      <w:r>
+        <w:rPr>
+          <w:rFonts w:ascii="Times" w:eastAsia="Songti SC Regular" w:hAnsi="Times" w:cs="Times"/>
+          <w:kern w:val="0"/>
+        </w:rPr>
+        <w:t xml:space="preserve"> &gt; </w:t>
+      </w:r>
+      <w:proofErr w:type="spellStart"/>
+      <w:r>
+        <w:rPr>
+          <w:rFonts w:ascii="Times" w:eastAsia="Songti SC Regular" w:hAnsi="Times" w:cs="Times"/>
+          <w:kern w:val="0"/>
+        </w:rPr>
+        <w:t>db.sql</w:t>
+      </w:r>
+      <w:proofErr w:type="spellEnd"/>
+    </w:p>
+    <w:p>
+      <w:pPr>
+        <w:widowControl/>
+        <w:autoSpaceDE w:val="0"/>
+        <w:autoSpaceDN w:val="0"/>
+        <w:adjustRightInd w:val="0"/>
+        <w:jc w:val="left"/>
+        <w:rPr>
+          <w:rFonts w:ascii="Times" w:eastAsia="Songti SC Regular" w:hAnsi="Times" w:cs="Times"/>
+          <w:color w:val="0000FF"/>
+          <w:kern w:val="0"/>
+        </w:rPr>
+      </w:pPr>
+      <w:proofErr w:type="spellStart"/>
+      <w:proofErr w:type="gramStart"/>
+      <w:r>
+        <w:rPr>
+          <w:rFonts w:ascii="Times" w:eastAsia="Songti SC Regular" w:hAnsi="Times" w:cs="Times"/>
+          <w:color w:val="0000FF"/>
+          <w:kern w:val="0"/>
+        </w:rPr>
+        <w:t>mysql</w:t>
+      </w:r>
+      <w:proofErr w:type="spellEnd"/>
+      <w:proofErr w:type="gramEnd"/>
+      <w:r>
+        <w:rPr>
+          <w:rFonts w:ascii="Times" w:eastAsia="Songti SC Regular" w:hAnsi="Times" w:cs="Times"/>
+          <w:color w:val="0000FF"/>
+          <w:kern w:val="0"/>
+        </w:rPr>
+        <w:t xml:space="preserve"> -</w:t>
+      </w:r>
+      <w:proofErr w:type="spellStart"/>
+      <w:r>
+        <w:rPr>
+          <w:rFonts w:ascii="Times" w:eastAsia="Songti SC Regular" w:hAnsi="Times" w:cs="Times"/>
+          <w:color w:val="0000FF"/>
+          <w:kern w:val="0"/>
+        </w:rPr>
+        <w:t>uroot</w:t>
+      </w:r>
+      <w:proofErr w:type="spellEnd"/>
+      <w:r>
+        <w:rPr>
+          <w:rFonts w:ascii="Times" w:eastAsia="Songti SC Regular" w:hAnsi="Times" w:cs="Times"/>
+          <w:color w:val="0000FF"/>
+          <w:kern w:val="0"/>
+        </w:rPr>
+        <w:t xml:space="preserve"> </w:t>
+      </w:r>
+      <w:proofErr w:type="spellStart"/>
+      <w:r>
+        <w:rPr>
+          <w:rFonts w:ascii="Times" w:eastAsia="Songti SC Regular" w:hAnsi="Times" w:cs="Times"/>
+          <w:color w:val="0000FF"/>
+          <w:kern w:val="0"/>
+        </w:rPr>
+        <w:t>database_name</w:t>
+      </w:r>
+      <w:proofErr w:type="spellEnd"/>
+      <w:r>
+        <w:rPr>
+          <w:rFonts w:ascii="Times" w:eastAsia="Songti SC Regular" w:hAnsi="Times" w:cs="Times"/>
+          <w:color w:val="0000FF"/>
+          <w:kern w:val="0"/>
+        </w:rPr>
+        <w:t>:</w:t>
+      </w:r>
+    </w:p>
+    <w:p>
+      <w:pPr>
+        <w:widowControl/>
+        <w:autoSpaceDE w:val="0"/>
+        <w:autoSpaceDN w:val="0"/>
+        <w:adjustRightInd w:val="0"/>
+        <w:jc w:val="left"/>
+        <w:rPr>
+          <w:rFonts w:ascii="Times" w:eastAsia="Songti SC Regular" w:hAnsi="Times" w:cs="Times"/>
+          <w:color w:val="0000FF"/>
+          <w:kern w:val="0"/>
+        </w:rPr>
+      </w:pPr>
+      <w:r>
+        <w:rPr>
+          <w:rFonts w:ascii="Times" w:eastAsia="Songti SC Regular" w:hAnsi="Times" w:cs="Times"/>
+          <w:color w:val="0000FF"/>
+          <w:kern w:val="0"/>
+        </w:rPr>
+        <w:t xml:space="preserve">   &lt;=&gt;</w:t>
+      </w:r>
+      <w:proofErr w:type="spellStart"/>
+      <w:proofErr w:type="gramStart"/>
+      <w:r>
+        <w:rPr>
+          <w:rFonts w:ascii="Times" w:eastAsia="Songti SC Regular" w:hAnsi="Times" w:cs="Times"/>
+          <w:color w:val="0000FF"/>
+          <w:kern w:val="0"/>
+        </w:rPr>
+        <w:t>mysql</w:t>
+      </w:r>
+      <w:proofErr w:type="spellEnd"/>
+      <w:proofErr w:type="gramEnd"/>
+      <w:r>
+        <w:rPr>
+          <w:rFonts w:ascii="Times" w:eastAsia="Songti SC Regular" w:hAnsi="Times" w:cs="Times"/>
+          <w:color w:val="0000FF"/>
+          <w:kern w:val="0"/>
+        </w:rPr>
+        <w:t xml:space="preserve"> -</w:t>
+      </w:r>
+      <w:proofErr w:type="spellStart"/>
+      <w:r>
+        <w:rPr>
+          <w:rFonts w:ascii="Times" w:eastAsia="Songti SC Regular" w:hAnsi="Times" w:cs="Times"/>
+          <w:color w:val="0000FF"/>
+          <w:kern w:val="0"/>
+        </w:rPr>
+        <w:t>uroot</w:t>
+      </w:r>
+      <w:proofErr w:type="spellEnd"/>
+    </w:p>
+    <w:p>
+      <w:pPr>
+        <w:widowControl/>
+        <w:autoSpaceDE w:val="0"/>
+        <w:autoSpaceDN w:val="0"/>
+        <w:adjustRightInd w:val="0"/>
+        <w:jc w:val="left"/>
+        <w:rPr>
+          <w:rFonts w:ascii="Times" w:eastAsia="Songti SC Regular" w:hAnsi="Times" w:cs="Times"/>
+          <w:color w:val="0000FF"/>
+          <w:kern w:val="0"/>
+        </w:rPr>
+      </w:pPr>
+      <w:r>
+        <w:rPr>
+          <w:rFonts w:ascii="Times" w:eastAsia="Songti SC Regular" w:hAnsi="Times" w:cs="Times"/>
+          <w:color w:val="0000FF"/>
+          <w:kern w:val="0"/>
+        </w:rPr>
+        <w:t xml:space="preserve">           </w:t>
+      </w:r>
+      <w:proofErr w:type="gramStart"/>
+      <w:r>
+        <w:rPr>
+          <w:rFonts w:ascii="Times" w:eastAsia="Songti SC Regular" w:hAnsi="Times" w:cs="Times"/>
+          <w:color w:val="0000FF"/>
+          <w:kern w:val="0"/>
+        </w:rPr>
+        <w:t>use</w:t>
+      </w:r>
+      <w:proofErr w:type="gramEnd"/>
+      <w:r>
+        <w:rPr>
+          <w:rFonts w:ascii="Times" w:eastAsia="Songti SC Regular" w:hAnsi="Times" w:cs="Times"/>
+          <w:color w:val="0000FF"/>
+          <w:kern w:val="0"/>
+        </w:rPr>
+        <w:t xml:space="preserve"> </w:t>
+      </w:r>
+      <w:proofErr w:type="spellStart"/>
+      <w:r>
+        <w:rPr>
+          <w:rFonts w:ascii="Times" w:eastAsia="Songti SC Regular" w:hAnsi="Times" w:cs="Times"/>
+          <w:color w:val="0000FF"/>
+          <w:kern w:val="0"/>
+        </w:rPr>
+        <w:t>ecsite</w:t>
+      </w:r>
+      <w:proofErr w:type="spellEnd"/>
+      <w:r>
+        <w:rPr>
+          <w:rFonts w:ascii="Times" w:eastAsia="Songti SC Regular" w:hAnsi="Times" w:cs="Times"/>
+          <w:color w:val="0000FF"/>
+          <w:kern w:val="0"/>
+        </w:rPr>
+        <w:t>;</w:t>
+      </w:r>
+    </w:p>
+    <w:p>
+      <w:pPr>
+        <w:ind w:leftChars="-413" w:left="-991" w:firstLineChars="413" w:firstLine="991"/>
+      </w:pPr>
+      <w:proofErr w:type="spellStart"/>
+      <w:r>
+        <w:rPr>
+          <w:rFonts w:hint="eastAsia"/>
+        </w:rPr>
+        <w:t>js</w:t>
+      </w:r>
+      <w:proofErr w:type="spellEnd"/>
+      <w:r>
+        <w:rPr>
+          <w:rFonts w:hint="eastAsia"/>
+        </w:rPr>
+        <w:t>里上传图片的过程是什么？</w:t>
+      </w:r>
+    </w:p>
+    <w:p>
+      <w:pPr>
+        <w:ind w:leftChars="-413" w:left="-991" w:firstLineChars="413" w:firstLine="991"/>
+        <w:rPr>
+          <w:rFonts w:hint="eastAsia"/>
+        </w:rPr>
+      </w:pPr>
+      <w:r>
+        <w:rPr>
+          <w:rFonts w:hint="eastAsia"/>
+        </w:rPr>
+        <w:t>命令：</w:t>
+      </w:r>
+      <w:proofErr w:type="spellStart"/>
+      <w:r>
+        <w:rPr>
+          <w:rFonts w:hint="eastAsia"/>
+        </w:rPr>
+        <w:t>boxen</w:t>
+      </w:r>
+      <w:proofErr w:type="spellEnd"/>
+      <w:r>
+        <w:rPr>
+          <w:rFonts w:hint="eastAsia"/>
+        </w:rPr>
+        <w:t>（更新一次</w:t>
+      </w:r>
+      <w:proofErr w:type="spellStart"/>
+      <w:r>
+        <w:rPr>
+          <w:rFonts w:hint="eastAsia"/>
+        </w:rPr>
+        <w:t>boxen</w:t>
+      </w:r>
+      <w:proofErr w:type="spellEnd"/>
+      <w:r>
+        <w:rPr>
+          <w:rFonts w:hint="eastAsia"/>
+        </w:rPr>
+        <w:t>）</w:t>
+      </w:r>
+      <w:r>
+        <w:rPr>
+          <w:rFonts w:hint="eastAsia"/>
+        </w:rPr>
+        <w:t>将当前最新的系统，服务器配置都更新</w:t>
+      </w:r>
+    </w:p>
+    <w:p>
+      <w:pPr>
+        <w:ind w:leftChars="-413" w:left="-991" w:firstLineChars="413" w:firstLine="991"/>
+      </w:pPr>
+      <w:r>
+        <w:rPr>
+          <w:rFonts w:hint="eastAsia"/>
+        </w:rPr>
+        <w:t>每周分享一次知识在</w:t>
+      </w:r>
+      <w:proofErr w:type="spellStart"/>
+      <w:r>
+        <w:rPr>
+          <w:rFonts w:hint="eastAsia"/>
+        </w:rPr>
+        <w:t>github</w:t>
+      </w:r>
+      <w:proofErr w:type="spellEnd"/>
+      <w:r>
+        <w:rPr>
+          <w:rFonts w:hint="eastAsia"/>
+        </w:rPr>
+        <w:t>库上</w:t>
+      </w:r>
+    </w:p>
+    <w:p>
+      <w:pPr>
+        <w:ind w:leftChars="-413" w:left="-991" w:firstLineChars="413" w:firstLine="991"/>
+      </w:pPr>
+      <w:r>
+        <w:t>$</w:t>
+      </w:r>
+      <w:proofErr w:type="spellStart"/>
+      <w:proofErr w:type="gramStart"/>
+      <w:r>
+        <w:t>rootscope</w:t>
+      </w:r>
+      <w:proofErr w:type="spellEnd"/>
+      <w:proofErr w:type="gramEnd"/>
+    </w:p>
+    <w:p>
+      <w:proofErr w:type="spellStart"/>
+      <w:proofErr w:type="gramStart"/>
+      <w:r>
+        <w:t>fatherCtrl</w:t>
+      </w:r>
+      <w:proofErr w:type="spellEnd"/>
+      <w:proofErr w:type="gramEnd"/>
+      <w:r>
+        <w:rPr>
+          <w:rFonts w:hint="eastAsia"/>
+        </w:rPr>
+        <w:t xml:space="preserve"> </w:t>
+      </w:r>
+      <w:r>
+        <w:t xml:space="preserve"> </w:t>
+      </w:r>
+      <w:proofErr w:type="spellStart"/>
+      <w:r>
+        <w:t>firstChildCtrl</w:t>
+      </w:r>
+      <w:proofErr w:type="spellEnd"/>
+      <w:r>
+        <w:t xml:space="preserve"> </w:t>
+      </w:r>
+      <w:r>
+        <w:rPr>
+          <w:rFonts w:hint="eastAsia"/>
+        </w:rPr>
+        <w:t xml:space="preserve"> </w:t>
+      </w:r>
+      <w:proofErr w:type="spellStart"/>
+      <w:r>
+        <w:t>secondChildCtrl</w:t>
+      </w:r>
+      <w:proofErr w:type="spellEnd"/>
+    </w:p>
+    <w:p>
+      <w:pPr>
+        <w:rPr>
+          <w:rFonts w:hint="eastAsia"/>
+        </w:rPr>
+      </w:pPr>
+      <w:proofErr w:type="spellStart"/>
+      <w:r>
+        <w:t>firstChildCtrl</w:t>
+      </w:r>
+      <w:proofErr w:type="spellEnd"/>
+      <w:r>
+        <w:rPr>
+          <w:rFonts w:hint="eastAsia"/>
+        </w:rPr>
+        <w:t xml:space="preserve"> </w:t>
+      </w:r>
+      <w:r>
+        <w:rPr>
+          <w:rFonts w:hint="eastAsia"/>
+        </w:rPr>
+        <w:t>和</w:t>
+      </w:r>
+      <w:r>
+        <w:t xml:space="preserve"> </w:t>
+      </w:r>
+      <w:proofErr w:type="spellStart"/>
+      <w:r>
+        <w:t>secondChildCtrl</w:t>
+      </w:r>
+      <w:proofErr w:type="spellEnd"/>
+      <w:r>
+        <w:rPr>
+          <w:rFonts w:hint="eastAsia"/>
+        </w:rPr>
+        <w:t xml:space="preserve"> </w:t>
+      </w:r>
+      <w:r>
+        <w:rPr>
+          <w:rFonts w:hint="eastAsia"/>
+        </w:rPr>
+        <w:t>可以直接通过</w:t>
+      </w:r>
+      <w:r>
+        <w:t>$scope</w:t>
+      </w:r>
+      <w:r>
+        <w:rPr>
+          <w:rFonts w:hint="eastAsia"/>
+        </w:rPr>
+        <w:t>访问</w:t>
+      </w:r>
+      <w:proofErr w:type="spellStart"/>
+      <w:r>
+        <w:rPr>
+          <w:rFonts w:hint="eastAsia"/>
+        </w:rPr>
+        <w:t>fatherCtrl</w:t>
+      </w:r>
+      <w:proofErr w:type="spellEnd"/>
+      <w:r>
+        <w:rPr>
+          <w:rFonts w:hint="eastAsia"/>
+        </w:rPr>
+        <w:t>下</w:t>
+      </w:r>
+      <w:r>
+        <w:rPr>
+          <w:rFonts w:hint="eastAsia"/>
+        </w:rPr>
+        <w:t>绑定在</w:t>
+      </w:r>
+      <w:r>
+        <w:t>$scope</w:t>
+      </w:r>
+      <w:r>
+        <w:rPr>
+          <w:rFonts w:hint="eastAsia"/>
+        </w:rPr>
+        <w:t>上</w:t>
+      </w:r>
+      <w:r>
+        <w:rPr>
+          <w:rFonts w:hint="eastAsia"/>
+        </w:rPr>
+        <w:t>的方法</w:t>
+      </w:r>
+      <w:r>
+        <w:rPr>
+          <w:rFonts w:hint="eastAsia"/>
+        </w:rPr>
+        <w:t>，但是</w:t>
+      </w:r>
+      <w:proofErr w:type="spellStart"/>
+      <w:r>
+        <w:t>firstChildCtrl</w:t>
+      </w:r>
+      <w:proofErr w:type="spellEnd"/>
+      <w:r>
+        <w:rPr>
+          <w:rFonts w:hint="eastAsia"/>
+        </w:rPr>
+        <w:t xml:space="preserve"> </w:t>
+      </w:r>
+      <w:r>
+        <w:rPr>
+          <w:rFonts w:hint="eastAsia"/>
+        </w:rPr>
+        <w:t>和</w:t>
+      </w:r>
+      <w:r>
+        <w:t xml:space="preserve"> </w:t>
+      </w:r>
+      <w:proofErr w:type="spellStart"/>
+      <w:r>
+        <w:t>secondChildCtrl</w:t>
+      </w:r>
+      <w:proofErr w:type="spellEnd"/>
+      <w:r>
+        <w:rPr>
+          <w:rFonts w:hint="eastAsia"/>
+        </w:rPr>
+        <w:t>之间不能通过</w:t>
+      </w:r>
+      <w:r>
+        <w:t>$scope</w:t>
+      </w:r>
+      <w:r>
+        <w:rPr>
+          <w:rFonts w:hint="eastAsia"/>
+        </w:rPr>
+        <w:t>访问另一个</w:t>
+      </w:r>
+      <w:r>
+        <w:rPr>
+          <w:rFonts w:hint="eastAsia"/>
+        </w:rPr>
+        <w:t>controller</w:t>
+      </w:r>
+      <w:r>
+        <w:rPr>
+          <w:rFonts w:hint="eastAsia"/>
+        </w:rPr>
+        <w:t>里</w:t>
+      </w:r>
       <w:bookmarkStart w:id="0" w:name="_GoBack"/>
       <w:bookmarkEnd w:id="0"/>
+      <w:r>
+        <w:rPr>
+          <w:rFonts w:hint="eastAsia"/>
+        </w:rPr>
+        <w:t>scope</w:t>
+      </w:r>
+      <w:r>
+        <w:rPr>
+          <w:rFonts w:hint="eastAsia"/>
+        </w:rPr>
+        <w:t>上的方法</w:t>
+      </w:r>
     </w:p>
     <w:sectPr>
       <w:pgSz w:w="11900" w:h="16840"/>

</xml_diff>

<commit_message>
modify the problem file
</commit_message>
<xml_diff>
--- a/代码问题.docx
+++ b/代码问题.docx
@@ -1173,6 +1173,9 @@
     <w:p>
       <w:pPr>
         <w:ind w:leftChars="-413" w:left="-991" w:firstLineChars="413" w:firstLine="991"/>
+        <w:rPr>
+          <w:rFonts w:hint="eastAsia"/>
+        </w:rPr>
       </w:pPr>
       <w:r>
         <w:rPr>
@@ -1200,6 +1203,41 @@
         <w:ind w:leftChars="-413" w:left="-991" w:firstLineChars="413" w:firstLine="991"/>
       </w:pPr>
       <w:r>
+        <w:rPr>
+          <w:rFonts w:hint="eastAsia"/>
+        </w:rPr>
+        <w:t>angular</w:t>
+      </w:r>
+      <w:r>
+        <w:rPr>
+          <w:rFonts w:hint="eastAsia"/>
+        </w:rPr>
+        <w:t>的</w:t>
+      </w:r>
+      <w:r>
+        <w:rPr>
+          <w:rFonts w:hint="eastAsia"/>
+        </w:rPr>
+        <w:t>controller</w:t>
+      </w:r>
+      <w:r>
+        <w:rPr>
+          <w:rFonts w:hint="eastAsia"/>
+        </w:rPr>
+        <w:t>：</w:t>
+      </w:r>
+    </w:p>
+    <w:p>
+      <w:pPr>
+        <w:ind w:leftChars="-413" w:left="-991" w:firstLineChars="413" w:firstLine="991"/>
+      </w:pPr>
+      <w:r>
+        <w:rPr>
+          <w:rFonts w:hint="eastAsia"/>
+        </w:rPr>
+        <w:t xml:space="preserve">  </w:t>
+      </w:r>
+      <w:r>
         <w:t>$</w:t>
       </w:r>
       <w:proofErr w:type="spellStart"/>
@@ -1211,6 +1249,9 @@
       <w:proofErr w:type="gramEnd"/>
     </w:p>
     <w:p>
+      <w:pPr>
+        <w:ind w:leftChars="100" w:left="240"/>
+      </w:pPr>
       <w:proofErr w:type="spellStart"/>
       <w:proofErr w:type="gramStart"/>
       <w:r>
@@ -1249,9 +1290,7 @@
     </w:p>
     <w:p>
       <w:pPr>
-        <w:rPr>
-          <w:rFonts w:hint="eastAsia"/>
-        </w:rPr>
+        <w:ind w:leftChars="100" w:left="240"/>
       </w:pPr>
       <w:proofErr w:type="spellStart"/>
       <w:r>
@@ -1391,21 +1430,764 @@
           <w:rFonts w:hint="eastAsia"/>
         </w:rPr>
         <w:t>里</w:t>
+      </w:r>
+      <w:r>
+        <w:rPr>
+          <w:rFonts w:hint="eastAsia"/>
+        </w:rPr>
+        <w:t>scope</w:t>
+      </w:r>
+      <w:r>
+        <w:rPr>
+          <w:rFonts w:hint="eastAsia"/>
+        </w:rPr>
+        <w:t>上的方法</w:t>
+      </w:r>
+    </w:p>
+    <w:p>
+      <w:pPr>
+        <w:ind w:leftChars="100" w:left="240"/>
+        <w:rPr>
+          <w:rFonts w:hint="eastAsia"/>
+        </w:rPr>
+      </w:pPr>
+      <w:proofErr w:type="spellStart"/>
+      <w:r>
+        <w:t>childCtrl</w:t>
+      </w:r>
+      <w:proofErr w:type="spellEnd"/>
+      <w:r>
+        <w:rPr>
+          <w:rFonts w:hint="eastAsia"/>
+        </w:rPr>
+        <w:t>的</w:t>
+      </w:r>
+      <w:r>
+        <w:rPr>
+          <w:rFonts w:hint="eastAsia"/>
+        </w:rPr>
+        <w:t>scope</w:t>
+      </w:r>
+      <w:r>
+        <w:rPr>
+          <w:rFonts w:hint="eastAsia"/>
+        </w:rPr>
+        <w:t>方法可以覆盖</w:t>
+      </w:r>
+      <w:proofErr w:type="spellStart"/>
+      <w:r>
+        <w:rPr>
+          <w:rFonts w:hint="eastAsia"/>
+        </w:rPr>
+        <w:t>fatherCtrl</w:t>
+      </w:r>
+      <w:proofErr w:type="spellEnd"/>
+      <w:r>
+        <w:rPr>
+          <w:rFonts w:hint="eastAsia"/>
+        </w:rPr>
+        <w:t>的方法</w:t>
       </w:r>
       <w:bookmarkStart w:id="0" w:name="_GoBack"/>
       <w:bookmarkEnd w:id="0"/>
-      <w:r>
-        <w:rPr>
-          <w:rFonts w:hint="eastAsia"/>
-        </w:rPr>
-        <w:t>scope</w:t>
-      </w:r>
-      <w:r>
-        <w:rPr>
-          <w:rFonts w:hint="eastAsia"/>
-        </w:rPr>
-        <w:t>上的方法</w:t>
-      </w:r>
+    </w:p>
+    <w:p>
+      <w:pPr>
+        <w:rPr>
+          <w:rFonts w:hint="eastAsia"/>
+        </w:rPr>
+      </w:pPr>
+      <w:r>
+        <w:rPr>
+          <w:rFonts w:hint="eastAsia"/>
+        </w:rPr>
+        <w:t>弹框的投影：</w:t>
+      </w:r>
+    </w:p>
+    <w:p>
+      <w:pPr>
+        <w:rPr>
+          <w:rFonts w:hint="eastAsia"/>
+        </w:rPr>
+      </w:pPr>
+      <w:r>
+        <w:rPr>
+          <w:rFonts w:hint="eastAsia"/>
+        </w:rPr>
+        <w:t xml:space="preserve">  box</w:t>
+      </w:r>
+      <w:r>
+        <w:rPr>
+          <w:rFonts w:hint="eastAsia"/>
+        </w:rPr>
+        <w:t>－</w:t>
+      </w:r>
+      <w:r>
+        <w:rPr>
+          <w:rFonts w:hint="eastAsia"/>
+        </w:rPr>
+        <w:t>shadow</w:t>
+      </w:r>
+      <w:r>
+        <w:rPr>
+          <w:rFonts w:hint="eastAsia"/>
+        </w:rPr>
+        <w:t>：</w:t>
+      </w:r>
+      <w:r>
+        <w:rPr>
+          <w:rFonts w:hint="eastAsia"/>
+        </w:rPr>
+        <w:t>ie9+</w:t>
+      </w:r>
+      <w:r>
+        <w:rPr>
+          <w:rFonts w:hint="eastAsia"/>
+        </w:rPr>
+        <w:t>，</w:t>
+      </w:r>
+      <w:r>
+        <w:rPr>
+          <w:rFonts w:hint="eastAsia"/>
+        </w:rPr>
+        <w:t xml:space="preserve"> firefox4  chrome  </w:t>
+      </w:r>
+      <w:proofErr w:type="spellStart"/>
+      <w:r>
+        <w:rPr>
+          <w:rFonts w:hint="eastAsia"/>
+        </w:rPr>
+        <w:t>sarify</w:t>
+      </w:r>
+      <w:proofErr w:type="spellEnd"/>
+    </w:p>
+    <w:p>
+      <w:pPr>
+        <w:rPr>
+          <w:rFonts w:hint="eastAsia"/>
+        </w:rPr>
+      </w:pPr>
+      <w:r>
+        <w:rPr>
+          <w:rFonts w:hint="eastAsia"/>
+        </w:rPr>
+        <w:t xml:space="preserve">  IE6-8:</w:t>
+      </w:r>
+      <w:r>
+        <w:rPr>
+          <w:rFonts w:hint="eastAsia"/>
+        </w:rPr>
+        <w:t>额外加属性</w:t>
+      </w:r>
+      <w:r>
+        <w:rPr>
+          <w:rFonts w:hint="eastAsia"/>
+        </w:rPr>
+        <w:t>filter</w:t>
+      </w:r>
+      <w:r>
+        <w:rPr>
+          <w:rFonts w:hint="eastAsia"/>
+        </w:rPr>
+        <w:t>：</w:t>
+      </w:r>
+    </w:p>
+    <w:p>
+      <w:pPr>
+        <w:rPr>
+          <w:rFonts w:ascii="Times" w:eastAsia="Times New Roman" w:hAnsi="Times" w:cs="Times New Roman" w:hint="eastAsia"/>
+          <w:kern w:val="0"/>
+          <w:sz w:val="20"/>
+          <w:szCs w:val="20"/>
+        </w:rPr>
+      </w:pPr>
+      <w:r>
+        <w:rPr>
+          <w:rFonts w:hint="eastAsia"/>
+        </w:rPr>
+        <w:t xml:space="preserve">    </w:t>
+      </w:r>
+      <w:r>
+        <w:rPr>
+          <w:rFonts w:ascii="Courier" w:hAnsi="Courier" w:cs="Courier"/>
+          <w:kern w:val="0"/>
+          <w:sz w:val="21"/>
+          <w:szCs w:val="21"/>
+        </w:rPr>
+        <w:t xml:space="preserve">filter: </w:t>
+      </w:r>
+      <w:proofErr w:type="spellStart"/>
+      <w:r>
+        <w:rPr>
+          <w:rFonts w:ascii="Courier" w:hAnsi="Courier" w:cs="Courier"/>
+          <w:kern w:val="0"/>
+          <w:sz w:val="21"/>
+          <w:szCs w:val="21"/>
+        </w:rPr>
+        <w:t>progid:DXImageTransform.Microsoft.Shadow</w:t>
+      </w:r>
+      <w:proofErr w:type="spellEnd"/>
+      <w:r>
+        <w:rPr>
+          <w:rFonts w:ascii="Courier" w:hAnsi="Courier" w:cs="Courier"/>
+          <w:kern w:val="0"/>
+          <w:sz w:val="21"/>
+          <w:szCs w:val="21"/>
+        </w:rPr>
+        <w:t>(color='#969696', Direction=135, Strength=5);</w:t>
+      </w:r>
+      <w:r>
+        <w:rPr>
+          <w:rFonts w:ascii="Courier" w:hAnsi="Courier" w:cs="Courier" w:hint="eastAsia"/>
+          <w:kern w:val="0"/>
+          <w:sz w:val="21"/>
+          <w:szCs w:val="21"/>
+        </w:rPr>
+        <w:t>代码如下：</w:t>
+      </w:r>
+    </w:p>
+    <w:p>
+      <w:pPr>
+        <w:widowControl/>
+        <w:spacing w:line="231" w:lineRule="atLeast"/>
+        <w:jc w:val="left"/>
+        <w:rPr>
+          <w:rFonts w:ascii="Consolas" w:eastAsia="Times New Roman" w:hAnsi="Consolas" w:cs="Times New Roman"/>
+          <w:color w:val="333333"/>
+          <w:kern w:val="0"/>
+          <w:sz w:val="21"/>
+          <w:szCs w:val="21"/>
+        </w:rPr>
+      </w:pPr>
+      <w:proofErr w:type="gramStart"/>
+      <w:r>
+        <w:rPr>
+          <w:rFonts w:ascii="Courier" w:hAnsi="Courier" w:cs="Courier"/>
+          <w:color w:val="333333"/>
+          <w:kern w:val="0"/>
+          <w:sz w:val="20"/>
+          <w:szCs w:val="20"/>
+        </w:rPr>
+        <w:t>box</w:t>
+      </w:r>
+      <w:proofErr w:type="gramEnd"/>
+      <w:r>
+        <w:rPr>
+          <w:rFonts w:ascii="Courier" w:hAnsi="Courier" w:cs="Courier"/>
+          <w:color w:val="333333"/>
+          <w:kern w:val="0"/>
+          <w:sz w:val="20"/>
+          <w:szCs w:val="20"/>
+        </w:rPr>
+        <w:t>-shadow{</w:t>
+      </w:r>
+    </w:p>
+    <w:p>
+      <w:pPr>
+        <w:widowControl/>
+        <w:spacing w:line="231" w:lineRule="atLeast"/>
+        <w:jc w:val="left"/>
+        <w:rPr>
+          <w:rFonts w:ascii="Consolas" w:eastAsia="Times New Roman" w:hAnsi="Consolas" w:cs="Times New Roman"/>
+          <w:color w:val="333333"/>
+          <w:kern w:val="0"/>
+          <w:sz w:val="21"/>
+          <w:szCs w:val="21"/>
+        </w:rPr>
+      </w:pPr>
+      <w:proofErr w:type="gramStart"/>
+      <w:r>
+        <w:rPr>
+          <w:rFonts w:ascii="Courier" w:hAnsi="Courier" w:cs="Courier"/>
+          <w:color w:val="333333"/>
+          <w:kern w:val="0"/>
+          <w:sz w:val="20"/>
+          <w:szCs w:val="20"/>
+        </w:rPr>
+        <w:t>filter</w:t>
+      </w:r>
+      <w:proofErr w:type="gramEnd"/>
+      <w:r>
+        <w:rPr>
+          <w:rFonts w:ascii="Courier" w:hAnsi="Courier" w:cs="Courier"/>
+          <w:color w:val="333333"/>
+          <w:kern w:val="0"/>
+          <w:sz w:val="20"/>
+          <w:szCs w:val="20"/>
+        </w:rPr>
+        <w:t xml:space="preserve">: </w:t>
+      </w:r>
+      <w:proofErr w:type="spellStart"/>
+      <w:r>
+        <w:rPr>
+          <w:rFonts w:ascii="Courier" w:hAnsi="Courier" w:cs="Courier"/>
+          <w:color w:val="333333"/>
+          <w:kern w:val="0"/>
+          <w:sz w:val="20"/>
+          <w:szCs w:val="20"/>
+        </w:rPr>
+        <w:t>progid:DXImageTransform.Microsoft.Shadow</w:t>
+      </w:r>
+      <w:proofErr w:type="spellEnd"/>
+      <w:r>
+        <w:rPr>
+          <w:rFonts w:ascii="Courier" w:hAnsi="Courier" w:cs="Courier"/>
+          <w:color w:val="333333"/>
+          <w:kern w:val="0"/>
+          <w:sz w:val="20"/>
+          <w:szCs w:val="20"/>
+        </w:rPr>
+        <w:t>(color='#969696', Direction=135, Strength=5);/*for ie6,7,8*/</w:t>
+      </w:r>
+    </w:p>
+    <w:p>
+      <w:pPr>
+        <w:widowControl/>
+        <w:spacing w:line="231" w:lineRule="atLeast"/>
+        <w:jc w:val="left"/>
+        <w:rPr>
+          <w:rFonts w:ascii="Consolas" w:eastAsia="Times New Roman" w:hAnsi="Consolas" w:cs="Times New Roman"/>
+          <w:color w:val="333333"/>
+          <w:kern w:val="0"/>
+          <w:sz w:val="21"/>
+          <w:szCs w:val="21"/>
+        </w:rPr>
+      </w:pPr>
+      <w:proofErr w:type="gramStart"/>
+      <w:r>
+        <w:rPr>
+          <w:rFonts w:ascii="Courier" w:hAnsi="Courier" w:cs="Courier"/>
+          <w:color w:val="333333"/>
+          <w:kern w:val="0"/>
+          <w:sz w:val="20"/>
+          <w:szCs w:val="20"/>
+        </w:rPr>
+        <w:t>background</w:t>
+      </w:r>
+      <w:proofErr w:type="gramEnd"/>
+      <w:r>
+        <w:rPr>
+          <w:rFonts w:ascii="Courier" w:hAnsi="Courier" w:cs="Courier"/>
+          <w:color w:val="333333"/>
+          <w:kern w:val="0"/>
+          <w:sz w:val="20"/>
+          <w:szCs w:val="20"/>
+        </w:rPr>
+        <w:t>-color: #</w:t>
+      </w:r>
+      <w:proofErr w:type="spellStart"/>
+      <w:r>
+        <w:rPr>
+          <w:rFonts w:ascii="Courier" w:hAnsi="Courier" w:cs="Courier"/>
+          <w:color w:val="333333"/>
+          <w:kern w:val="0"/>
+          <w:sz w:val="20"/>
+          <w:szCs w:val="20"/>
+        </w:rPr>
+        <w:t>eee</w:t>
+      </w:r>
+      <w:proofErr w:type="spellEnd"/>
+      <w:r>
+        <w:rPr>
+          <w:rFonts w:ascii="Courier" w:hAnsi="Courier" w:cs="Courier"/>
+          <w:color w:val="333333"/>
+          <w:kern w:val="0"/>
+          <w:sz w:val="20"/>
+          <w:szCs w:val="20"/>
+        </w:rPr>
+        <w:t>;</w:t>
+      </w:r>
+    </w:p>
+    <w:p>
+      <w:pPr>
+        <w:widowControl/>
+        <w:spacing w:line="231" w:lineRule="atLeast"/>
+        <w:jc w:val="left"/>
+        <w:rPr>
+          <w:rFonts w:ascii="Consolas" w:eastAsia="Times New Roman" w:hAnsi="Consolas" w:cs="Times New Roman"/>
+          <w:color w:val="333333"/>
+          <w:kern w:val="0"/>
+          <w:sz w:val="21"/>
+          <w:szCs w:val="21"/>
+        </w:rPr>
+      </w:pPr>
+      <w:r>
+        <w:rPr>
+          <w:rFonts w:ascii="Courier" w:hAnsi="Courier" w:cs="Courier"/>
+          <w:color w:val="333333"/>
+          <w:kern w:val="0"/>
+          <w:sz w:val="20"/>
+          <w:szCs w:val="20"/>
+        </w:rPr>
+        <w:t>-</w:t>
+      </w:r>
+      <w:proofErr w:type="gramStart"/>
+      <w:r>
+        <w:rPr>
+          <w:rFonts w:ascii="Courier" w:hAnsi="Courier" w:cs="Courier"/>
+          <w:color w:val="333333"/>
+          <w:kern w:val="0"/>
+          <w:sz w:val="20"/>
+          <w:szCs w:val="20"/>
+        </w:rPr>
+        <w:t>moz</w:t>
+      </w:r>
+      <w:proofErr w:type="gramEnd"/>
+      <w:r>
+        <w:rPr>
+          <w:rFonts w:ascii="Courier" w:hAnsi="Courier" w:cs="Courier"/>
+          <w:color w:val="333333"/>
+          <w:kern w:val="0"/>
+          <w:sz w:val="20"/>
+          <w:szCs w:val="20"/>
+        </w:rPr>
+        <w:t>-box-shadow:2px</w:t>
+      </w:r>
+      <w:r>
+        <w:rPr>
+          <w:rFonts w:ascii="Consolas" w:eastAsia="Times New Roman" w:hAnsi="Consolas" w:cs="Times New Roman"/>
+          <w:color w:val="333333"/>
+          <w:kern w:val="0"/>
+          <w:sz w:val="21"/>
+          <w:szCs w:val="21"/>
+        </w:rPr>
+        <w:t> </w:t>
+      </w:r>
+      <w:r>
+        <w:rPr>
+          <w:rFonts w:ascii="Courier" w:hAnsi="Courier" w:cs="Courier"/>
+          <w:color w:val="333333"/>
+          <w:kern w:val="0"/>
+          <w:sz w:val="20"/>
+          <w:szCs w:val="20"/>
+        </w:rPr>
+        <w:t>2px</w:t>
+      </w:r>
+      <w:r>
+        <w:rPr>
+          <w:rFonts w:ascii="Consolas" w:eastAsia="Times New Roman" w:hAnsi="Consolas" w:cs="Times New Roman"/>
+          <w:color w:val="333333"/>
+          <w:kern w:val="0"/>
+          <w:sz w:val="21"/>
+          <w:szCs w:val="21"/>
+        </w:rPr>
+        <w:t> </w:t>
+      </w:r>
+      <w:r>
+        <w:rPr>
+          <w:rFonts w:ascii="Courier" w:hAnsi="Courier" w:cs="Courier"/>
+          <w:color w:val="333333"/>
+          <w:kern w:val="0"/>
+          <w:sz w:val="20"/>
+          <w:szCs w:val="20"/>
+        </w:rPr>
+        <w:t>5px</w:t>
+      </w:r>
+      <w:r>
+        <w:rPr>
+          <w:rFonts w:ascii="Consolas" w:eastAsia="Times New Roman" w:hAnsi="Consolas" w:cs="Times New Roman"/>
+          <w:color w:val="333333"/>
+          <w:kern w:val="0"/>
+          <w:sz w:val="21"/>
+          <w:szCs w:val="21"/>
+        </w:rPr>
+        <w:t> </w:t>
+      </w:r>
+      <w:r>
+        <w:rPr>
+          <w:rFonts w:ascii="Courier" w:hAnsi="Courier" w:cs="Courier"/>
+          <w:color w:val="333333"/>
+          <w:kern w:val="0"/>
+          <w:sz w:val="20"/>
+          <w:szCs w:val="20"/>
+        </w:rPr>
+        <w:t>#969696;/*</w:t>
+      </w:r>
+      <w:proofErr w:type="spellStart"/>
+      <w:r>
+        <w:rPr>
+          <w:rFonts w:ascii="Courier" w:hAnsi="Courier" w:cs="Courier"/>
+          <w:color w:val="333333"/>
+          <w:kern w:val="0"/>
+          <w:sz w:val="20"/>
+          <w:szCs w:val="20"/>
+        </w:rPr>
+        <w:t>firefox</w:t>
+      </w:r>
+      <w:proofErr w:type="spellEnd"/>
+      <w:r>
+        <w:rPr>
+          <w:rFonts w:ascii="Courier" w:hAnsi="Courier" w:cs="Courier"/>
+          <w:color w:val="333333"/>
+          <w:kern w:val="0"/>
+          <w:sz w:val="20"/>
+          <w:szCs w:val="20"/>
+        </w:rPr>
+        <w:t>*/</w:t>
+      </w:r>
+    </w:p>
+    <w:p>
+      <w:pPr>
+        <w:widowControl/>
+        <w:spacing w:line="231" w:lineRule="atLeast"/>
+        <w:jc w:val="left"/>
+        <w:rPr>
+          <w:rFonts w:ascii="Consolas" w:eastAsia="Times New Roman" w:hAnsi="Consolas" w:cs="Times New Roman"/>
+          <w:color w:val="333333"/>
+          <w:kern w:val="0"/>
+          <w:sz w:val="21"/>
+          <w:szCs w:val="21"/>
+        </w:rPr>
+      </w:pPr>
+      <w:r>
+        <w:rPr>
+          <w:rFonts w:ascii="Courier" w:hAnsi="Courier" w:cs="Courier"/>
+          <w:color w:val="333333"/>
+          <w:kern w:val="0"/>
+          <w:sz w:val="20"/>
+          <w:szCs w:val="20"/>
+        </w:rPr>
+        <w:t>-</w:t>
+      </w:r>
+      <w:proofErr w:type="gramStart"/>
+      <w:r>
+        <w:rPr>
+          <w:rFonts w:ascii="Courier" w:hAnsi="Courier" w:cs="Courier"/>
+          <w:color w:val="333333"/>
+          <w:kern w:val="0"/>
+          <w:sz w:val="20"/>
+          <w:szCs w:val="20"/>
+        </w:rPr>
+        <w:t>webkit</w:t>
+      </w:r>
+      <w:proofErr w:type="gramEnd"/>
+      <w:r>
+        <w:rPr>
+          <w:rFonts w:ascii="Courier" w:hAnsi="Courier" w:cs="Courier"/>
+          <w:color w:val="333333"/>
+          <w:kern w:val="0"/>
+          <w:sz w:val="20"/>
+          <w:szCs w:val="20"/>
+        </w:rPr>
+        <w:t>-box-shadow:2px</w:t>
+      </w:r>
+      <w:r>
+        <w:rPr>
+          <w:rFonts w:ascii="Consolas" w:eastAsia="Times New Roman" w:hAnsi="Consolas" w:cs="Times New Roman"/>
+          <w:color w:val="333333"/>
+          <w:kern w:val="0"/>
+          <w:sz w:val="21"/>
+          <w:szCs w:val="21"/>
+        </w:rPr>
+        <w:t> </w:t>
+      </w:r>
+      <w:r>
+        <w:rPr>
+          <w:rFonts w:ascii="Courier" w:hAnsi="Courier" w:cs="Courier"/>
+          <w:color w:val="333333"/>
+          <w:kern w:val="0"/>
+          <w:sz w:val="20"/>
+          <w:szCs w:val="20"/>
+        </w:rPr>
+        <w:t>2px</w:t>
+      </w:r>
+      <w:r>
+        <w:rPr>
+          <w:rFonts w:ascii="Consolas" w:eastAsia="Times New Roman" w:hAnsi="Consolas" w:cs="Times New Roman"/>
+          <w:color w:val="333333"/>
+          <w:kern w:val="0"/>
+          <w:sz w:val="21"/>
+          <w:szCs w:val="21"/>
+        </w:rPr>
+        <w:t> </w:t>
+      </w:r>
+      <w:r>
+        <w:rPr>
+          <w:rFonts w:ascii="Courier" w:hAnsi="Courier" w:cs="Courier"/>
+          <w:color w:val="333333"/>
+          <w:kern w:val="0"/>
+          <w:sz w:val="20"/>
+          <w:szCs w:val="20"/>
+        </w:rPr>
+        <w:t>5px</w:t>
+      </w:r>
+      <w:r>
+        <w:rPr>
+          <w:rFonts w:ascii="Consolas" w:eastAsia="Times New Roman" w:hAnsi="Consolas" w:cs="Times New Roman"/>
+          <w:color w:val="333333"/>
+          <w:kern w:val="0"/>
+          <w:sz w:val="21"/>
+          <w:szCs w:val="21"/>
+        </w:rPr>
+        <w:t> </w:t>
+      </w:r>
+      <w:r>
+        <w:rPr>
+          <w:rFonts w:ascii="Courier" w:hAnsi="Courier" w:cs="Courier"/>
+          <w:color w:val="333333"/>
+          <w:kern w:val="0"/>
+          <w:sz w:val="20"/>
+          <w:szCs w:val="20"/>
+        </w:rPr>
+        <w:t>#969696;/*</w:t>
+      </w:r>
+      <w:proofErr w:type="spellStart"/>
+      <w:r>
+        <w:rPr>
+          <w:rFonts w:ascii="Courier" w:hAnsi="Courier" w:cs="Courier"/>
+          <w:color w:val="333333"/>
+          <w:kern w:val="0"/>
+          <w:sz w:val="20"/>
+          <w:szCs w:val="20"/>
+        </w:rPr>
+        <w:t>webkit</w:t>
+      </w:r>
+      <w:proofErr w:type="spellEnd"/>
+      <w:r>
+        <w:rPr>
+          <w:rFonts w:ascii="Courier" w:hAnsi="Courier" w:cs="Courier"/>
+          <w:color w:val="333333"/>
+          <w:kern w:val="0"/>
+          <w:sz w:val="20"/>
+          <w:szCs w:val="20"/>
+        </w:rPr>
+        <w:t>*/</w:t>
+      </w:r>
+    </w:p>
+    <w:p>
+      <w:pPr>
+        <w:widowControl/>
+        <w:spacing w:line="231" w:lineRule="atLeast"/>
+        <w:jc w:val="left"/>
+        <w:rPr>
+          <w:rFonts w:ascii="Consolas" w:eastAsia="Times New Roman" w:hAnsi="Consolas" w:cs="Times New Roman"/>
+          <w:color w:val="333333"/>
+          <w:kern w:val="0"/>
+          <w:sz w:val="21"/>
+          <w:szCs w:val="21"/>
+        </w:rPr>
+      </w:pPr>
+      <w:r>
+        <w:rPr>
+          <w:rFonts w:ascii="Courier" w:hAnsi="Courier" w:cs="Courier"/>
+          <w:color w:val="333333"/>
+          <w:kern w:val="0"/>
+          <w:sz w:val="20"/>
+          <w:szCs w:val="20"/>
+        </w:rPr>
+        <w:t>box-shadow:2px</w:t>
+      </w:r>
+      <w:r>
+        <w:rPr>
+          <w:rFonts w:ascii="Consolas" w:eastAsia="Times New Roman" w:hAnsi="Consolas" w:cs="Times New Roman"/>
+          <w:color w:val="333333"/>
+          <w:kern w:val="0"/>
+          <w:sz w:val="21"/>
+          <w:szCs w:val="21"/>
+        </w:rPr>
+        <w:t> </w:t>
+      </w:r>
+      <w:r>
+        <w:rPr>
+          <w:rFonts w:ascii="Courier" w:hAnsi="Courier" w:cs="Courier"/>
+          <w:color w:val="333333"/>
+          <w:kern w:val="0"/>
+          <w:sz w:val="20"/>
+          <w:szCs w:val="20"/>
+        </w:rPr>
+        <w:t>2px</w:t>
+      </w:r>
+      <w:r>
+        <w:rPr>
+          <w:rFonts w:ascii="Consolas" w:eastAsia="Times New Roman" w:hAnsi="Consolas" w:cs="Times New Roman"/>
+          <w:color w:val="333333"/>
+          <w:kern w:val="0"/>
+          <w:sz w:val="21"/>
+          <w:szCs w:val="21"/>
+        </w:rPr>
+        <w:t> </w:t>
+      </w:r>
+      <w:r>
+        <w:rPr>
+          <w:rFonts w:ascii="Courier" w:hAnsi="Courier" w:cs="Courier"/>
+          <w:color w:val="333333"/>
+          <w:kern w:val="0"/>
+          <w:sz w:val="20"/>
+          <w:szCs w:val="20"/>
+        </w:rPr>
+        <w:t>5px</w:t>
+      </w:r>
+      <w:r>
+        <w:rPr>
+          <w:rFonts w:ascii="Consolas" w:eastAsia="Times New Roman" w:hAnsi="Consolas" w:cs="Times New Roman"/>
+          <w:color w:val="333333"/>
+          <w:kern w:val="0"/>
+          <w:sz w:val="21"/>
+          <w:szCs w:val="21"/>
+        </w:rPr>
+        <w:t> </w:t>
+      </w:r>
+      <w:r>
+        <w:rPr>
+          <w:rFonts w:ascii="Courier" w:hAnsi="Courier" w:cs="Courier"/>
+          <w:color w:val="333333"/>
+          <w:kern w:val="0"/>
+          <w:sz w:val="20"/>
+          <w:szCs w:val="20"/>
+        </w:rPr>
+        <w:t>#969696;/*opera</w:t>
+      </w:r>
+      <w:r>
+        <w:rPr>
+          <w:rFonts w:ascii="Courier" w:hAnsi="Courier" w:cs="Courier"/>
+          <w:color w:val="333333"/>
+          <w:kern w:val="0"/>
+          <w:sz w:val="20"/>
+          <w:szCs w:val="20"/>
+        </w:rPr>
+        <w:t>或</w:t>
+      </w:r>
+      <w:r>
+        <w:rPr>
+          <w:rFonts w:ascii="Courier" w:hAnsi="Courier" w:cs="Courier"/>
+          <w:color w:val="333333"/>
+          <w:kern w:val="0"/>
+          <w:sz w:val="20"/>
+          <w:szCs w:val="20"/>
+        </w:rPr>
+        <w:t>ie9*/</w:t>
+      </w:r>
+    </w:p>
+    <w:p>
+      <w:pPr>
+        <w:widowControl/>
+        <w:spacing w:line="231" w:lineRule="atLeast"/>
+        <w:jc w:val="left"/>
+        <w:rPr>
+          <w:rFonts w:ascii="Consolas" w:eastAsia="Times New Roman" w:hAnsi="Consolas" w:cs="Times New Roman"/>
+          <w:color w:val="333333"/>
+          <w:kern w:val="0"/>
+          <w:sz w:val="21"/>
+          <w:szCs w:val="21"/>
+        </w:rPr>
+      </w:pPr>
+      <w:r>
+        <w:rPr>
+          <w:rFonts w:ascii="Courier" w:hAnsi="Courier" w:cs="Courier"/>
+          <w:color w:val="333333"/>
+          <w:kern w:val="0"/>
+          <w:sz w:val="20"/>
+          <w:szCs w:val="20"/>
+        </w:rPr>
+        <w:t>}</w:t>
+      </w:r>
+    </w:p>
+    <w:p>
+      <w:pPr>
+        <w:rPr>
+          <w:rFonts w:hint="eastAsia"/>
+        </w:rPr>
+      </w:pPr>
     </w:p>
     <w:sectPr>
       <w:pgSz w:w="11900" w:h="16840"/>
@@ -1708,6 +2490,24 @@
       <w:szCs w:val="18"/>
     </w:rPr>
   </w:style>
+  <w:style w:type="character" w:styleId="HTML">
+    <w:name w:val="HTML Code"/>
+    <w:basedOn w:val="a0"/>
+    <w:uiPriority w:val="99"/>
+    <w:semiHidden/>
+    <w:unhideWhenUsed/>
+    <w:rsid w:val="0090566E"/>
+    <w:rPr>
+      <w:rFonts w:ascii="Courier" w:eastAsiaTheme="minorEastAsia" w:hAnsi="Courier" w:cs="Courier"/>
+      <w:sz w:val="20"/>
+      <w:szCs w:val="20"/>
+    </w:rPr>
+  </w:style>
+  <w:style w:type="character" w:customStyle="1" w:styleId="apple-converted-space">
+    <w:name w:val="apple-converted-space"/>
+    <w:basedOn w:val="a0"/>
+    <w:rsid w:val="00DC19F2"/>
+  </w:style>
 </w:styles>
 </file>
 
@@ -1963,6 +2763,24 @@
       <w:sz w:val="18"/>
       <w:szCs w:val="18"/>
     </w:rPr>
+  </w:style>
+  <w:style w:type="character" w:styleId="HTML">
+    <w:name w:val="HTML Code"/>
+    <w:basedOn w:val="a0"/>
+    <w:uiPriority w:val="99"/>
+    <w:semiHidden/>
+    <w:unhideWhenUsed/>
+    <w:rsid w:val="0090566E"/>
+    <w:rPr>
+      <w:rFonts w:ascii="Courier" w:eastAsiaTheme="minorEastAsia" w:hAnsi="Courier" w:cs="Courier"/>
+      <w:sz w:val="20"/>
+      <w:szCs w:val="20"/>
+    </w:rPr>
+  </w:style>
+  <w:style w:type="character" w:customStyle="1" w:styleId="apple-converted-space">
+    <w:name w:val="apple-converted-space"/>
+    <w:basedOn w:val="a0"/>
+    <w:rsid w:val="00DC19F2"/>
   </w:style>
 </w:styles>
 </file>

</xml_diff>